<commit_message>
added after chapter and enabled comments
</commit_message>
<xml_diff>
--- a/docs/Workshop-Handbook.docx
+++ b/docs/Workshop-Handbook.docx
@@ -149,7 +149,7 @@
         <w:pStyle w:val="FirstParagraph"/>
       </w:pPr>
       <w:r>
-        <w:t xml:space="preserve">Before commencing the with the jaarplanning, the department should decide on which workshops will be offered (or not) and who will be involved in the workshop as leads and instructors/helpers.</w:t>
+        <w:t xml:space="preserve">Before commencing the with the jaarplanning, the department should decide on which workshops will be offered (or not) and who will be involved in the workshop as leads and instructors/helpers. This would likely be decided during the Annual Review.</w:t>
       </w:r>
     </w:p>
     <w:bookmarkStart w:id="25" w:name="workshop-agenda"/>
@@ -1746,7 +1746,7 @@
     <w:bookmarkEnd w:id="70"/>
     <w:bookmarkEnd w:id="71"/>
     <w:bookmarkEnd w:id="72"/>
-    <w:bookmarkStart w:id="74" w:name="after"/>
+    <w:bookmarkStart w:id="77" w:name="after"/>
     <w:p>
       <w:pPr>
         <w:pStyle w:val="Heading1"/>
@@ -1760,7 +1760,15 @@
         <w:pStyle w:val="FirstParagraph"/>
       </w:pPr>
       <w:r>
-        <w:t xml:space="preserve">This section provides an overview of what needs to occur towards the end of the academic year, as we get closer to wrapping up all the workshops. This</w:t>
+        <w:t xml:space="preserve">This section provides an overview of what needs to occur towards the end of the academic year, as we get closer to wrapping up all the workshops.</w:t>
+      </w:r>
+    </w:p>
+    <w:p>
+      <w:pPr>
+        <w:pStyle w:val="BodyText"/>
+      </w:pPr>
+      <w:r>
+        <w:t xml:space="preserve">The</w:t>
       </w:r>
       <w:r>
         <w:t xml:space="preserve"> </w:t>
@@ -1781,6 +1789,23 @@
         <w:t xml:space="preserve">of activities in this section will overlap with those associated with planning for the upcoming academic year, but they serve different purposes.</w:t>
       </w:r>
     </w:p>
+    <w:bookmarkStart w:id="73" w:name="annual-review"/>
+    <w:p>
+      <w:pPr>
+        <w:pStyle w:val="Heading2"/>
+      </w:pPr>
+      <w:r>
+        <w:t xml:space="preserve">Annual Review</w:t>
+      </w:r>
+    </w:p>
+    <w:p>
+      <w:pPr>
+        <w:pStyle w:val="FirstParagraph"/>
+      </w:pPr>
+      <w:r>
+        <w:t xml:space="preserve">During the Annual Review, we reflect on the year as a whole and what we might want to do differently in the upcoming year. In addition to evaluating the pre- and post-workshop surveys and our experiences in general. The following decisions can be made:</w:t>
+      </w:r>
+    </w:p>
     <w:p>
       <w:pPr>
         <w:numPr>
@@ -1790,7 +1815,7 @@
         <w:pStyle w:val="Compact"/>
       </w:pPr>
       <w:r>
-        <w:t xml:space="preserve">All (C&amp;S) workshop materials are built with Quarto and hosted on GitHub.</w:t>
+        <w:t xml:space="preserve">which workshops will be provided the next year</w:t>
       </w:r>
     </w:p>
     <w:p>
@@ -1802,7 +1827,7 @@
         <w:pStyle w:val="Compact"/>
       </w:pPr>
       <w:r>
-        <w:t xml:space="preserve">The repos are integrated with Zenodo for a DOI / uploaded to Zenodo</w:t>
+        <w:t xml:space="preserve">who will comprise the sub-team for each workshop</w:t>
       </w:r>
     </w:p>
     <w:p>
@@ -1814,7 +1839,7 @@
         <w:pStyle w:val="Compact"/>
       </w:pPr>
       <w:r>
-        <w:t xml:space="preserve">We don’t have a pool of instructors assigned to specific workshops, it’s just people who’ve been doing it for a while or those who are feeling proactive</w:t>
+        <w:t xml:space="preserve">who will be the workshop lead</w:t>
       </w:r>
     </w:p>
     <w:p>
@@ -1826,15 +1851,177 @@
         <w:pStyle w:val="Compact"/>
       </w:pPr>
       <w:r>
-        <w:t xml:space="preserve">We don’t have evaluation moments for the post-workshop survey or content yet. Content is updated in ad-hoc ways. Sprints could be fun but not doable in practice most likely.</w:t>
-      </w:r>
-    </w:p>
-    <w:bookmarkStart w:id="73" w:name="new-1"/>
+        <w:t xml:space="preserve">what are the action points and to-dos that need to be carried our as part of the jaarplanning</w:t>
+      </w:r>
+    </w:p>
+    <w:p>
+      <w:pPr>
+        <w:numPr>
+          <w:ilvl w:val="0"/>
+          <w:numId w:val="1007"/>
+        </w:numPr>
+        <w:pStyle w:val="Compact"/>
+      </w:pPr>
+      <w:r>
+        <w:t xml:space="preserve">what is the planning/timeline towards implementing the action points</w:t>
+      </w:r>
+    </w:p>
+    <w:p>
+      <w:pPr>
+        <w:numPr>
+          <w:ilvl w:val="0"/>
+          <w:numId w:val="1007"/>
+        </w:numPr>
+        <w:pStyle w:val="Compact"/>
+      </w:pPr>
+      <w:r>
+        <w:t xml:space="preserve">what is needed from everyone to develop themselves and have a good time teaching the workshops</w:t>
+      </w:r>
+    </w:p>
+    <w:bookmarkEnd w:id="73"/>
+    <w:bookmarkStart w:id="76" w:name="workshop-materials"/>
     <w:p>
       <w:pPr>
         <w:pStyle w:val="Heading2"/>
       </w:pPr>
       <w:r>
+        <w:t xml:space="preserve">Workshop Materials</w:t>
+      </w:r>
+    </w:p>
+    <w:bookmarkStart w:id="74" w:name="maintenance"/>
+    <w:p>
+      <w:pPr>
+        <w:pStyle w:val="Heading3"/>
+      </w:pPr>
+      <w:r>
+        <w:t xml:space="preserve">Maintenance</w:t>
+      </w:r>
+    </w:p>
+    <w:p>
+      <w:pPr>
+        <w:pStyle w:val="FirstParagraph"/>
+      </w:pPr>
+      <w:r>
+        <w:t xml:space="preserve">After the last workshop has taken place, all associated materials should be archived on Zenodo.</w:t>
+      </w:r>
+    </w:p>
+    <w:p>
+      <w:pPr>
+        <w:numPr>
+          <w:ilvl w:val="0"/>
+          <w:numId w:val="1008"/>
+        </w:numPr>
+      </w:pPr>
+      <w:r>
+        <w:t xml:space="preserve">Workshops related to</w:t>
+      </w:r>
+      <w:r>
+        <w:t xml:space="preserve"> </w:t>
+      </w:r>
+      <w:r>
+        <w:rPr>
+          <w:iCs/>
+          <w:i/>
+        </w:rPr>
+        <w:t xml:space="preserve">data</w:t>
+      </w:r>
+      <w:r>
+        <w:t xml:space="preserve"> </w:t>
+      </w:r>
+      <w:r>
+        <w:t xml:space="preserve">are typically PowerPoint presentations. These should be uploaded to Zenodo, along with a pdf copy.</w:t>
+      </w:r>
+    </w:p>
+    <w:p>
+      <w:pPr>
+        <w:numPr>
+          <w:ilvl w:val="0"/>
+          <w:numId w:val="1008"/>
+        </w:numPr>
+      </w:pPr>
+      <w:r>
+        <w:t xml:space="preserve">Workshops related to</w:t>
+      </w:r>
+      <w:r>
+        <w:t xml:space="preserve"> </w:t>
+      </w:r>
+      <w:r>
+        <w:rPr>
+          <w:iCs/>
+          <w:i/>
+        </w:rPr>
+        <w:t xml:space="preserve">software</w:t>
+      </w:r>
+      <w:r>
+        <w:t xml:space="preserve"> </w:t>
+      </w:r>
+      <w:r>
+        <w:t xml:space="preserve">have materials built with Quarto and hosted on the Utrecht University GitHub organization. The repositories on GitHub should be integrated with Zenodo first and a</w:t>
+      </w:r>
+      <w:r>
+        <w:t xml:space="preserve"> </w:t>
+      </w:r>
+      <w:r>
+        <w:t xml:space="preserve">‘</w:t>
+      </w:r>
+      <w:r>
+        <w:t xml:space="preserve">release</w:t>
+      </w:r>
+      <w:r>
+        <w:t xml:space="preserve">’</w:t>
+      </w:r>
+      <w:r>
+        <w:t xml:space="preserve"> </w:t>
+      </w:r>
+      <w:r>
+        <w:t xml:space="preserve">of the repository should be made on an annual basis. Zenodo will detect the release and automatically archive it.</w:t>
+      </w:r>
+    </w:p>
+    <w:bookmarkEnd w:id="74"/>
+    <w:bookmarkStart w:id="75" w:name="development"/>
+    <w:p>
+      <w:pPr>
+        <w:pStyle w:val="Heading3"/>
+      </w:pPr>
+      <w:r>
+        <w:t xml:space="preserve">Development</w:t>
+      </w:r>
+    </w:p>
+    <w:p>
+      <w:pPr>
+        <w:pStyle w:val="FirstParagraph"/>
+      </w:pPr>
+      <w:r>
+        <w:t xml:space="preserve">Teams for each workshop are encouraged to get together and work on updating / developing the materials further. If colleagues switch between workshops to one that the are not familiar with or if we have new colleagues, this can be opportunity to get started with the workshop</w:t>
+      </w:r>
+      <w:r>
+        <w:t xml:space="preserve"> </w:t>
+      </w:r>
+      <w:r>
+        <w:t xml:space="preserve">‘</w:t>
+      </w:r>
+      <w:r>
+        <w:t xml:space="preserve">onboarding</w:t>
+      </w:r>
+      <w:r>
+        <w:t xml:space="preserve">’</w:t>
+      </w:r>
+      <w:r>
+        <w:t xml:space="preserve"> </w:t>
+      </w:r>
+      <w:r>
+        <w:t xml:space="preserve">process until the first workshop actually takes place.</w:t>
+      </w:r>
+    </w:p>
+    <w:bookmarkEnd w:id="75"/>
+    <w:bookmarkEnd w:id="76"/>
+    <w:bookmarkEnd w:id="77"/>
+    <w:bookmarkStart w:id="78" w:name="new-1"/>
+    <w:p>
+      <w:pPr>
+        <w:pStyle w:val="Heading1"/>
+      </w:pPr>
+      <w:r>
         <w:t xml:space="preserve">New</w:t>
       </w:r>
     </w:p>
@@ -1842,7 +2029,259 @@
       <w:pPr>
         <w:numPr>
           <w:ilvl w:val="0"/>
-          <w:numId w:val="1008"/>
+          <w:numId w:val="1009"/>
+        </w:numPr>
+        <w:pStyle w:val="Compact"/>
+      </w:pPr>
+      <w:r>
+        <w:t xml:space="preserve">We need a TIMELINE for the jaarplanning and coordination – when do we wanna schedule big group meetings, review moments, determine leads 🎉</w:t>
+      </w:r>
+    </w:p>
+    <w:p>
+      <w:pPr>
+        <w:numPr>
+          <w:ilvl w:val="0"/>
+          <w:numId w:val="1009"/>
+        </w:numPr>
+        <w:pStyle w:val="Compact"/>
+      </w:pPr>
+      <w:r>
+        <w:t xml:space="preserve">Create a TASK BOARD for workshops if we think it’s useful.</w:t>
+      </w:r>
+    </w:p>
+    <w:p>
+      <w:pPr>
+        <w:numPr>
+          <w:ilvl w:val="0"/>
+          <w:numId w:val="1009"/>
+        </w:numPr>
+        <w:pStyle w:val="Compact"/>
+      </w:pPr>
+      <w:r>
+        <w:t xml:space="preserve">List the workshops + e-learnings we want do/maintain next academic year. Determine what to do with stuff that might be phased out (if at all). You might archive it for example.</w:t>
+      </w:r>
+    </w:p>
+    <w:p>
+      <w:pPr>
+        <w:numPr>
+          <w:ilvl w:val="0"/>
+          <w:numId w:val="1009"/>
+        </w:numPr>
+        <w:pStyle w:val="Compact"/>
+      </w:pPr>
+      <w:r>
+        <w:t xml:space="preserve">Determine the leads of these workshops, as well as a pool of instructors and helpers per workshop. Clarify and agree on what these roles mean and involve (and not).</w:t>
+      </w:r>
+    </w:p>
+    <w:p>
+      <w:pPr>
+        <w:numPr>
+          <w:ilvl w:val="0"/>
+          <w:numId w:val="1009"/>
+        </w:numPr>
+        <w:pStyle w:val="Compact"/>
+      </w:pPr>
+      <w:r>
+        <w:t xml:space="preserve">Do a jaarplanning where all the workshops are spread out evenly, at a frequency that suits everyone and on preferred days.</w:t>
+      </w:r>
+    </w:p>
+    <w:p>
+      <w:pPr>
+        <w:numPr>
+          <w:ilvl w:val="0"/>
+          <w:numId w:val="1009"/>
+        </w:numPr>
+        <w:pStyle w:val="Compact"/>
+      </w:pPr>
+      <w:r>
+        <w:t xml:space="preserve">Book locations for the workshops.</w:t>
+      </w:r>
+    </w:p>
+    <w:p>
+      <w:pPr>
+        <w:numPr>
+          <w:ilvl w:val="0"/>
+          <w:numId w:val="1009"/>
+        </w:numPr>
+        <w:pStyle w:val="Compact"/>
+      </w:pPr>
+      <w:r>
+        <w:t xml:space="preserve">Create an Outlook calendar for the workshops and share it with everyone.</w:t>
+      </w:r>
+    </w:p>
+    <w:p>
+      <w:pPr>
+        <w:numPr>
+          <w:ilvl w:val="0"/>
+          <w:numId w:val="1009"/>
+        </w:numPr>
+        <w:pStyle w:val="Compact"/>
+      </w:pPr>
+      <w:r>
+        <w:t xml:space="preserve">Create a sign up sheet where people can add themselves as instructors and helpers. May be redundant with the pool of instructors and helpers but might still help maintain overview. Maybe sign up for the whole academic year / commit to one workshop and then figure it out within your team. To be discussed.</w:t>
+      </w:r>
+    </w:p>
+    <w:p>
+      <w:pPr>
+        <w:numPr>
+          <w:ilvl w:val="0"/>
+          <w:numId w:val="1009"/>
+        </w:numPr>
+        <w:pStyle w:val="Compact"/>
+      </w:pPr>
+      <w:r>
+        <w:t xml:space="preserve">Review the landing page text -&gt; Lilli makes template and leads do the reviewing (primarily of workshop description/content, the more admin stuff will be generic)</w:t>
+      </w:r>
+    </w:p>
+    <w:p>
+      <w:pPr>
+        <w:numPr>
+          <w:ilvl w:val="0"/>
+          <w:numId w:val="1009"/>
+        </w:numPr>
+        <w:pStyle w:val="Compact"/>
+      </w:pPr>
+      <w:r>
+        <w:t xml:space="preserve">Review the agenda item text. -&gt; see above</w:t>
+      </w:r>
+    </w:p>
+    <w:p>
+      <w:pPr>
+        <w:numPr>
+          <w:ilvl w:val="0"/>
+          <w:numId w:val="1009"/>
+        </w:numPr>
+        <w:pStyle w:val="Compact"/>
+      </w:pPr>
+      <w:r>
+        <w:t xml:space="preserve">Review the formdesk registration form / LOBBY FOR LIBCAL OR SOMETHING BETTER / LIMIT registrations based on email</w:t>
+      </w:r>
+    </w:p>
+    <w:p>
+      <w:pPr>
+        <w:numPr>
+          <w:ilvl w:val="0"/>
+          <w:numId w:val="1009"/>
+        </w:numPr>
+        <w:pStyle w:val="Compact"/>
+      </w:pPr>
+      <w:r>
+        <w:t xml:space="preserve">Review the formdesk browser confirmation and confirmation email.</w:t>
+      </w:r>
+    </w:p>
+    <w:p>
+      <w:pPr>
+        <w:numPr>
+          <w:ilvl w:val="0"/>
+          <w:numId w:val="1009"/>
+        </w:numPr>
+        <w:pStyle w:val="Compact"/>
+      </w:pPr>
+      <w:r>
+        <w:t xml:space="preserve">NEW: consider putting the pre-workshop email in the formdesk confirmation already???</w:t>
+      </w:r>
+    </w:p>
+    <w:p>
+      <w:pPr>
+        <w:numPr>
+          <w:ilvl w:val="0"/>
+          <w:numId w:val="1009"/>
+        </w:numPr>
+        <w:pStyle w:val="Compact"/>
+      </w:pPr>
+      <w:r>
+        <w:t xml:space="preserve">Have the werkstudenten put everything online.</w:t>
+      </w:r>
+    </w:p>
+    <w:p>
+      <w:pPr>
+        <w:numPr>
+          <w:ilvl w:val="0"/>
+          <w:numId w:val="1009"/>
+        </w:numPr>
+        <w:pStyle w:val="Compact"/>
+      </w:pPr>
+      <w:r>
+        <w:t xml:space="preserve">DOUBLE-CHECK: make sure only UU and UU-affiliated addresses are accepted</w:t>
+      </w:r>
+    </w:p>
+    <w:p>
+      <w:pPr>
+        <w:numPr>
+          <w:ilvl w:val="0"/>
+          <w:numId w:val="1009"/>
+        </w:numPr>
+        <w:pStyle w:val="Compact"/>
+      </w:pPr>
+      <w:r>
+        <w:t xml:space="preserve">REVIEW: HOW TO HANDLE WAITLISTS??? Max number of participants? Max waitlists?</w:t>
+      </w:r>
+    </w:p>
+    <w:p>
+      <w:pPr>
+        <w:numPr>
+          <w:ilvl w:val="0"/>
+          <w:numId w:val="1009"/>
+        </w:numPr>
+        <w:pStyle w:val="Compact"/>
+      </w:pPr>
+      <w:r>
+        <w:t xml:space="preserve">Review templates for pre-workshop emails -&gt; provide a template and review</w:t>
+      </w:r>
+    </w:p>
+    <w:p>
+      <w:pPr>
+        <w:numPr>
+          <w:ilvl w:val="0"/>
+          <w:numId w:val="1009"/>
+        </w:numPr>
+        <w:pStyle w:val="Compact"/>
+      </w:pPr>
+      <w:r>
+        <w:t xml:space="preserve">NEW: consider sending outlook appointment with pre-workshop email?</w:t>
+      </w:r>
+    </w:p>
+    <w:p>
+      <w:pPr>
+        <w:numPr>
+          <w:ilvl w:val="0"/>
+          <w:numId w:val="1009"/>
+        </w:numPr>
+        <w:pStyle w:val="Compact"/>
+      </w:pPr>
+      <w:r>
+        <w:t xml:space="preserve">NEW: no-show and drop-out policy</w:t>
+      </w:r>
+    </w:p>
+    <w:p>
+      <w:pPr>
+        <w:numPr>
+          <w:ilvl w:val="0"/>
+          <w:numId w:val="1009"/>
+        </w:numPr>
+        <w:pStyle w:val="Compact"/>
+      </w:pPr>
+      <w:r>
+        <w:t xml:space="preserve">NEW: Propose catering budget for coffee and tea - &gt; LEAD should book the actual catering</w:t>
+      </w:r>
+    </w:p>
+    <w:p>
+      <w:pPr>
+        <w:numPr>
+          <w:ilvl w:val="0"/>
+          <w:numId w:val="1009"/>
+        </w:numPr>
+        <w:pStyle w:val="Compact"/>
+      </w:pPr>
+      <w:r>
+        <w:t xml:space="preserve">Review templates for post-workshop emails</w:t>
+      </w:r>
+    </w:p>
+    <w:p>
+      <w:pPr>
+        <w:numPr>
+          <w:ilvl w:val="0"/>
+          <w:numId w:val="1009"/>
         </w:numPr>
         <w:pStyle w:val="Compact"/>
       </w:pPr>
@@ -1854,7 +2293,7 @@
       <w:pPr>
         <w:numPr>
           <w:ilvl w:val="0"/>
-          <w:numId w:val="1008"/>
+          <w:numId w:val="1009"/>
         </w:numPr>
         <w:pStyle w:val="Compact"/>
       </w:pPr>
@@ -1866,7 +2305,7 @@
       <w:pPr>
         <w:numPr>
           <w:ilvl w:val="0"/>
-          <w:numId w:val="1008"/>
+          <w:numId w:val="1009"/>
         </w:numPr>
         <w:pStyle w:val="Compact"/>
       </w:pPr>
@@ -1878,7 +2317,7 @@
       <w:pPr>
         <w:numPr>
           <w:ilvl w:val="0"/>
-          <w:numId w:val="1008"/>
+          <w:numId w:val="1009"/>
         </w:numPr>
         <w:pStyle w:val="Compact"/>
       </w:pPr>
@@ -1890,7 +2329,7 @@
       <w:pPr>
         <w:numPr>
           <w:ilvl w:val="0"/>
-          <w:numId w:val="1008"/>
+          <w:numId w:val="1009"/>
         </w:numPr>
         <w:pStyle w:val="Compact"/>
       </w:pPr>
@@ -1902,7 +2341,7 @@
       <w:pPr>
         <w:numPr>
           <w:ilvl w:val="0"/>
-          <w:numId w:val="1008"/>
+          <w:numId w:val="1009"/>
         </w:numPr>
         <w:pStyle w:val="Compact"/>
       </w:pPr>
@@ -1910,17 +2349,6 @@
         <w:t xml:space="preserve">Dobule-check repos for integration with Zenodo for DOI</w:t>
       </w:r>
     </w:p>
-    <w:bookmarkEnd w:id="73"/>
-    <w:bookmarkEnd w:id="74"/>
-    <w:bookmarkStart w:id="75" w:name="new-2"/>
-    <w:p>
-      <w:pPr>
-        <w:pStyle w:val="Heading1"/>
-      </w:pPr>
-      <w:r>
-        <w:t xml:space="preserve">New</w:t>
-      </w:r>
-    </w:p>
     <w:p>
       <w:pPr>
         <w:numPr>
@@ -1930,7 +2358,7 @@
         <w:pStyle w:val="Compact"/>
       </w:pPr>
       <w:r>
-        <w:t xml:space="preserve">We need a TIMELINE for the jaarplanning and coordination – when do we wanna schedule big group meetings, review moments, determine leads 🎉</w:t>
+        <w:t xml:space="preserve">NEW: align ongoing workshops with less visible workshops like VRE and HPC etc. Anything from ITS</w:t>
       </w:r>
     </w:p>
     <w:p>
@@ -1942,7 +2370,7 @@
         <w:pStyle w:val="Compact"/>
       </w:pPr>
       <w:r>
-        <w:t xml:space="preserve">Create a TASK BOARD for workshops if we think it’s useful.</w:t>
+        <w:t xml:space="preserve">NEW: make a workshop portfolio page including data stuff, software stuff, UB, ITS, e–modules…separate section for links to custom workshops in the past -&gt; talk to ML</w:t>
       </w:r>
     </w:p>
     <w:p>
@@ -1954,7 +2382,7 @@
         <w:pStyle w:val="Compact"/>
       </w:pPr>
       <w:r>
-        <w:t xml:space="preserve">List the workshops + e-learnings we want do/maintain next academic year. Determine what to do with stuff that might be phased out (if at all). You might archive it for example.</w:t>
+        <w:t xml:space="preserve">NEW: decision making process for starting new (standard) workshops, ending ongoing workshops, timeline, materials</w:t>
       </w:r>
     </w:p>
     <w:p>
@@ -1966,7 +2394,7 @@
         <w:pStyle w:val="Compact"/>
       </w:pPr>
       <w:r>
-        <w:t xml:space="preserve">Determine the leads of these workshops, as well as a pool of instructors and helpers per workshop. Clarify and agree on what these roles mean and involve (and not).</w:t>
+        <w:t xml:space="preserve">NEW: decision making process for providing custom workshops -&gt; also admin like number of requests, attendees etc.</w:t>
       </w:r>
     </w:p>
     <w:p>
@@ -1978,7 +2406,7 @@
         <w:pStyle w:val="Compact"/>
       </w:pPr>
       <w:r>
-        <w:t xml:space="preserve">Do a jaarplanning where all the workshops are spread out evenly, at a frequency that suits everyone and on preferred days.</w:t>
+        <w:t xml:space="preserve">NEW: one off workshops for the joy of it before making it standard (summer school / winter school for example)</w:t>
       </w:r>
     </w:p>
     <w:p>
@@ -1990,7 +2418,7 @@
         <w:pStyle w:val="Compact"/>
       </w:pPr>
       <w:r>
-        <w:t xml:space="preserve">Book locations for the workshops.</w:t>
+        <w:t xml:space="preserve">NEW: decision making process for e-module development and maintenance</w:t>
       </w:r>
     </w:p>
     <w:p>
@@ -2002,334 +2430,10 @@
         <w:pStyle w:val="Compact"/>
       </w:pPr>
       <w:r>
-        <w:t xml:space="preserve">Create an Outlook calendar for the workshops and share it with everyone.</w:t>
-      </w:r>
-    </w:p>
-    <w:p>
-      <w:pPr>
-        <w:numPr>
-          <w:ilvl w:val="0"/>
-          <w:numId w:val="1009"/>
-        </w:numPr>
-        <w:pStyle w:val="Compact"/>
-      </w:pPr>
-      <w:r>
-        <w:t xml:space="preserve">Create a sign up sheet where people can add themselves as instructors and helpers. May be redundant with the pool of instructors and helpers but might still help maintain overview. Maybe sign up for the whole academic year / commit to one workshop and then figure it out within your team. To be discussed.</w:t>
-      </w:r>
-    </w:p>
-    <w:p>
-      <w:pPr>
-        <w:numPr>
-          <w:ilvl w:val="0"/>
-          <w:numId w:val="1009"/>
-        </w:numPr>
-        <w:pStyle w:val="Compact"/>
-      </w:pPr>
-      <w:r>
-        <w:t xml:space="preserve">Review the landing page text -&gt; Lilli makes template and leads do the reviewing (primarily of workshop description/content, the more admin stuff will be generic)</w:t>
-      </w:r>
-    </w:p>
-    <w:p>
-      <w:pPr>
-        <w:numPr>
-          <w:ilvl w:val="0"/>
-          <w:numId w:val="1009"/>
-        </w:numPr>
-        <w:pStyle w:val="Compact"/>
-      </w:pPr>
-      <w:r>
-        <w:t xml:space="preserve">Review the agenda item text. -&gt; see above</w:t>
-      </w:r>
-    </w:p>
-    <w:p>
-      <w:pPr>
-        <w:numPr>
-          <w:ilvl w:val="0"/>
-          <w:numId w:val="1009"/>
-        </w:numPr>
-        <w:pStyle w:val="Compact"/>
-      </w:pPr>
-      <w:r>
-        <w:t xml:space="preserve">Review the formdesk registration form / LOBBY FOR LIBCAL OR SOMETHING BETTER / LIMIT registrations based on email</w:t>
-      </w:r>
-    </w:p>
-    <w:p>
-      <w:pPr>
-        <w:numPr>
-          <w:ilvl w:val="0"/>
-          <w:numId w:val="1009"/>
-        </w:numPr>
-        <w:pStyle w:val="Compact"/>
-      </w:pPr>
-      <w:r>
-        <w:t xml:space="preserve">Review the formdesk browser confirmation and confirmation email.</w:t>
-      </w:r>
-    </w:p>
-    <w:p>
-      <w:pPr>
-        <w:numPr>
-          <w:ilvl w:val="0"/>
-          <w:numId w:val="1009"/>
-        </w:numPr>
-        <w:pStyle w:val="Compact"/>
-      </w:pPr>
-      <w:r>
-        <w:t xml:space="preserve">NEW: consider putting the pre-workshop email in the formdesk confirmation already???</w:t>
-      </w:r>
-    </w:p>
-    <w:p>
-      <w:pPr>
-        <w:numPr>
-          <w:ilvl w:val="0"/>
-          <w:numId w:val="1009"/>
-        </w:numPr>
-        <w:pStyle w:val="Compact"/>
-      </w:pPr>
-      <w:r>
-        <w:t xml:space="preserve">Have the werkstudenten put everything online.</w:t>
-      </w:r>
-    </w:p>
-    <w:p>
-      <w:pPr>
-        <w:numPr>
-          <w:ilvl w:val="0"/>
-          <w:numId w:val="1009"/>
-        </w:numPr>
-        <w:pStyle w:val="Compact"/>
-      </w:pPr>
-      <w:r>
-        <w:t xml:space="preserve">DOUBLE-CHECK: make sure only UU and UU-affiliated addresses are accepted</w:t>
-      </w:r>
-    </w:p>
-    <w:p>
-      <w:pPr>
-        <w:numPr>
-          <w:ilvl w:val="0"/>
-          <w:numId w:val="1009"/>
-        </w:numPr>
-        <w:pStyle w:val="Compact"/>
-      </w:pPr>
-      <w:r>
-        <w:t xml:space="preserve">REVIEW: HOW TO HANDLE WAITLISTS??? Max number of participants? Max waitlists?</w:t>
-      </w:r>
-    </w:p>
-    <w:p>
-      <w:pPr>
-        <w:numPr>
-          <w:ilvl w:val="0"/>
-          <w:numId w:val="1009"/>
-        </w:numPr>
-        <w:pStyle w:val="Compact"/>
-      </w:pPr>
-      <w:r>
-        <w:t xml:space="preserve">Review templates for pre-workshop emails -&gt; provide a template and review</w:t>
-      </w:r>
-    </w:p>
-    <w:p>
-      <w:pPr>
-        <w:numPr>
-          <w:ilvl w:val="0"/>
-          <w:numId w:val="1009"/>
-        </w:numPr>
-        <w:pStyle w:val="Compact"/>
-      </w:pPr>
-      <w:r>
-        <w:t xml:space="preserve">NEW: consider sending outlook appointment with pre-workshop email?</w:t>
-      </w:r>
-    </w:p>
-    <w:p>
-      <w:pPr>
-        <w:numPr>
-          <w:ilvl w:val="0"/>
-          <w:numId w:val="1009"/>
-        </w:numPr>
-        <w:pStyle w:val="Compact"/>
-      </w:pPr>
-      <w:r>
-        <w:t xml:space="preserve">NEW: no-show and drop-out policy</w:t>
-      </w:r>
-    </w:p>
-    <w:p>
-      <w:pPr>
-        <w:numPr>
-          <w:ilvl w:val="0"/>
-          <w:numId w:val="1009"/>
-        </w:numPr>
-        <w:pStyle w:val="Compact"/>
-      </w:pPr>
-      <w:r>
-        <w:t xml:space="preserve">NEW: Propose catering budget for coffee and tea - &gt; LEAD should book the actual catering</w:t>
-      </w:r>
-    </w:p>
-    <w:p>
-      <w:pPr>
-        <w:numPr>
-          <w:ilvl w:val="0"/>
-          <w:numId w:val="1009"/>
-        </w:numPr>
-        <w:pStyle w:val="Compact"/>
-      </w:pPr>
-      <w:r>
-        <w:t xml:space="preserve">Review templates for post-workshop emails</w:t>
-      </w:r>
-    </w:p>
-    <w:p>
-      <w:pPr>
-        <w:numPr>
-          <w:ilvl w:val="0"/>
-          <w:numId w:val="1009"/>
-        </w:numPr>
-        <w:pStyle w:val="Compact"/>
-      </w:pPr>
-      <w:r>
-        <w:t xml:space="preserve">NEW: finish automating survey report (Formdesk + Qualtrics combi)</w:t>
-      </w:r>
-    </w:p>
-    <w:p>
-      <w:pPr>
-        <w:numPr>
-          <w:ilvl w:val="0"/>
-          <w:numId w:val="1009"/>
-        </w:numPr>
-        <w:pStyle w:val="Compact"/>
-      </w:pPr>
-      <w:r>
-        <w:t xml:space="preserve">NEW: plan quarterly/biannual evaluation moment</w:t>
-      </w:r>
-    </w:p>
-    <w:p>
-      <w:pPr>
-        <w:numPr>
-          <w:ilvl w:val="0"/>
-          <w:numId w:val="1009"/>
-        </w:numPr>
-        <w:pStyle w:val="Compact"/>
-      </w:pPr>
-      <w:r>
-        <w:t xml:space="preserve">NEW: update all workshop materials to Quarto website instead of book?</w:t>
-      </w:r>
-    </w:p>
-    <w:p>
-      <w:pPr>
-        <w:numPr>
-          <w:ilvl w:val="0"/>
-          <w:numId w:val="1009"/>
-        </w:numPr>
-        <w:pStyle w:val="Compact"/>
-      </w:pPr>
-      <w:r>
-        <w:t xml:space="preserve">NEW: provide template and instructions for Quarto website.</w:t>
-      </w:r>
-    </w:p>
-    <w:p>
-      <w:pPr>
-        <w:numPr>
-          <w:ilvl w:val="0"/>
-          <w:numId w:val="1009"/>
-        </w:numPr>
-        <w:pStyle w:val="Compact"/>
-      </w:pPr>
-      <w:r>
-        <w:t xml:space="preserve">NEW: how to align non C&amp;S workshops for similar look and feel? I would say make single page website with the slides embedded..</w:t>
-      </w:r>
-    </w:p>
-    <w:p>
-      <w:pPr>
-        <w:numPr>
-          <w:ilvl w:val="0"/>
-          <w:numId w:val="1009"/>
-        </w:numPr>
-        <w:pStyle w:val="Compact"/>
-      </w:pPr>
-      <w:r>
-        <w:t xml:space="preserve">Dobule-check repos for integration with Zenodo for DOI</w:t>
-      </w:r>
-    </w:p>
-    <w:p>
-      <w:pPr>
-        <w:numPr>
-          <w:ilvl w:val="0"/>
-          <w:numId w:val="1009"/>
-        </w:numPr>
-        <w:pStyle w:val="Compact"/>
-      </w:pPr>
-      <w:r>
-        <w:t xml:space="preserve">NEW: align ongoing workshops with less visible workshops like VRE and HPC etc. Anything from ITS</w:t>
-      </w:r>
-    </w:p>
-    <w:p>
-      <w:pPr>
-        <w:numPr>
-          <w:ilvl w:val="0"/>
-          <w:numId w:val="1009"/>
-        </w:numPr>
-        <w:pStyle w:val="Compact"/>
-      </w:pPr>
-      <w:r>
-        <w:t xml:space="preserve">NEW: make a workshop portfolio page including data stuff, software stuff, UB, ITS, e–modules…separate section for links to custom workshops in the past -&gt; talk to ML</w:t>
-      </w:r>
-    </w:p>
-    <w:p>
-      <w:pPr>
-        <w:numPr>
-          <w:ilvl w:val="0"/>
-          <w:numId w:val="1009"/>
-        </w:numPr>
-        <w:pStyle w:val="Compact"/>
-      </w:pPr>
-      <w:r>
-        <w:t xml:space="preserve">NEW: decision making process for starting new (standard) workshops, ending ongoing workshops, timeline, materials</w:t>
-      </w:r>
-    </w:p>
-    <w:p>
-      <w:pPr>
-        <w:numPr>
-          <w:ilvl w:val="0"/>
-          <w:numId w:val="1009"/>
-        </w:numPr>
-        <w:pStyle w:val="Compact"/>
-      </w:pPr>
-      <w:r>
-        <w:t xml:space="preserve">NEW: decision making process for providing custom workshops -&gt; also admin like number of requests, attendees etc.</w:t>
-      </w:r>
-    </w:p>
-    <w:p>
-      <w:pPr>
-        <w:numPr>
-          <w:ilvl w:val="0"/>
-          <w:numId w:val="1009"/>
-        </w:numPr>
-        <w:pStyle w:val="Compact"/>
-      </w:pPr>
-      <w:r>
-        <w:t xml:space="preserve">NEW: one off workshops for the joy of it before making it standard (summer school / winter school for example)</w:t>
-      </w:r>
-    </w:p>
-    <w:p>
-      <w:pPr>
-        <w:numPr>
-          <w:ilvl w:val="0"/>
-          <w:numId w:val="1009"/>
-        </w:numPr>
-        <w:pStyle w:val="Compact"/>
-      </w:pPr>
-      <w:r>
-        <w:t xml:space="preserve">NEW: decision making process for e-module development and maintenance</w:t>
-      </w:r>
-    </w:p>
-    <w:p>
-      <w:pPr>
-        <w:numPr>
-          <w:ilvl w:val="0"/>
-          <w:numId w:val="1009"/>
-        </w:numPr>
-        <w:pStyle w:val="Compact"/>
-      </w:pPr>
-      <w:r>
         <w:t xml:space="preserve">NEW: formdesk vs. LibCal?</w:t>
       </w:r>
     </w:p>
-    <w:bookmarkEnd w:id="75"/>
+    <w:bookmarkEnd w:id="78"/>
     <w:sectPr/>
   </w:body>
 </w:document>

</xml_diff>